<commit_message>
added some more rule examples, the last one is especially cool
</commit_message>
<xml_diff>
--- a/borders/Rules.docx
+++ b/borders/Rules.docx
@@ -188,9 +188,108 @@
       </w:r>
     </w:p>
     <w:p>
+      <w:pPr>
+        <w:widowControl w:val="0"/>
+        <w:autoSpaceDE w:val="0"/>
+        <w:autoSpaceDN w:val="0"/>
+        <w:adjustRightInd w:val="0"/>
+        <w:spacing w:after="200" w:line="276" w:lineRule="auto"/>
+        <w:rPr>
+          <w:rFonts w:ascii="Calibri" w:hAnsi="Calibri" w:cs="Calibri"/>
+          <w:lang w:val="en"/>
+        </w:rPr>
+      </w:pPr>
+      <w:r>
+        <w:rPr>
+          <w:rFonts w:ascii="Calibri" w:hAnsi="Calibri" w:cs="Calibri"/>
+          <w:lang w:val="en"/>
+        </w:rPr>
+        <w:t>3448695821937845642</w:t>
+      </w:r>
+    </w:p>
+    <w:p>
+      <w:pPr>
+        <w:widowControl w:val="0"/>
+        <w:autoSpaceDE w:val="0"/>
+        <w:autoSpaceDN w:val="0"/>
+        <w:adjustRightInd w:val="0"/>
+        <w:spacing w:after="200" w:line="276" w:lineRule="auto"/>
+        <w:rPr>
+          <w:rFonts w:ascii="Calibri" w:hAnsi="Calibri" w:cs="Calibri"/>
+          <w:lang w:val="en"/>
+        </w:rPr>
+      </w:pPr>
+      <w:r>
+        <w:rPr>
+          <w:rFonts w:ascii="Calibri" w:hAnsi="Calibri" w:cs="Calibri"/>
+          <w:lang w:val="en"/>
+        </w:rPr>
+        <w:t>7343063890693029349</w:t>
+      </w:r>
+    </w:p>
+    <w:p>
+      <w:pPr>
+        <w:widowControl w:val="0"/>
+        <w:autoSpaceDE w:val="0"/>
+        <w:autoSpaceDN w:val="0"/>
+        <w:adjustRightInd w:val="0"/>
+        <w:spacing w:after="200" w:line="276" w:lineRule="auto"/>
+        <w:rPr>
+          <w:rFonts w:ascii="Calibri" w:hAnsi="Calibri" w:cs="Calibri"/>
+          <w:lang w:val="en"/>
+        </w:rPr>
+      </w:pPr>
+      <w:r>
+        <w:rPr>
+          <w:rFonts w:ascii="Calibri" w:hAnsi="Calibri" w:cs="Calibri"/>
+          <w:lang w:val="en"/>
+        </w:rPr>
+        <w:t>8381370854904273224</w:t>
+      </w:r>
+    </w:p>
+    <w:p>
+      <w:pPr>
+        <w:widowControl w:val="0"/>
+        <w:autoSpaceDE w:val="0"/>
+        <w:autoSpaceDN w:val="0"/>
+        <w:adjustRightInd w:val="0"/>
+        <w:spacing w:after="200" w:line="276" w:lineRule="auto"/>
+        <w:rPr>
+          <w:rFonts w:ascii="Calibri" w:hAnsi="Calibri" w:cs="Calibri"/>
+          <w:lang w:val="en"/>
+        </w:rPr>
+      </w:pPr>
+      <w:r>
+        <w:rPr>
+          <w:rFonts w:ascii="Calibri" w:hAnsi="Calibri" w:cs="Calibri"/>
+          <w:lang w:val="en"/>
+        </w:rPr>
+        <w:t>7612982186477377996</w:t>
+      </w:r>
+    </w:p>
+    <w:p>
+      <w:pPr>
+        <w:widowControl w:val="0"/>
+        <w:autoSpaceDE w:val="0"/>
+        <w:autoSpaceDN w:val="0"/>
+        <w:adjustRightInd w:val="0"/>
+        <w:spacing w:after="200" w:line="276" w:lineRule="auto"/>
+        <w:rPr>
+          <w:rFonts w:ascii="Calibri" w:hAnsi="Calibri" w:cs="Calibri"/>
+          <w:lang w:val="en"/>
+        </w:rPr>
+      </w:pPr>
+      <w:r>
+        <w:rPr>
+          <w:rFonts w:ascii="Calibri" w:hAnsi="Calibri" w:cs="Calibri"/>
+          <w:lang w:val="en"/>
+        </w:rPr>
+        <w:t>7314079139007610816</w:t>
+      </w:r>
       <w:bookmarkStart w:id="0" w:name="_GoBack"/>
       <w:bookmarkEnd w:id="0"/>
     </w:p>
+    <w:p/>
     <w:sectPr>
       <w:pgSz w:w="12240" w:h="15840"/>
       <w:pgMar w:top="1440" w:right="1440" w:bottom="1440" w:left="1440" w:header="720" w:footer="720" w:gutter="0"/>

</xml_diff>